<commit_message>
updated phase 2 doc
</commit_message>
<xml_diff>
--- a/AP/project/project_proposal - 2[1].docx
+++ b/AP/project/project_proposal - 2[1].docx
@@ -356,10 +356,7 @@
               </w:rPr>
             </w:pPr>
             <w:r>
-              <w:t>i</w:t>
-            </w:r>
-            <w:r>
-              <w:t>d INT(11), sender_id INT(11), receiver_id INT(11) , content TEXT,</w:t>
+              <w:t>id INT(11), sender_id INT(11), receiver_id INT(11) , content TEXT,</w:t>
             </w:r>
             <w:r>
               <w:t xml:space="preserve"> </w:t>
@@ -390,10 +387,7 @@
               <w:t>:</w:t>
             </w:r>
             <w:r>
-              <w:t xml:space="preserve"> </w:t>
-            </w:r>
-            <w:r>
-              <w:t>This table will store information about each group, including the group name and description.</w:t>
+              <w:t xml:space="preserve"> This table will store information about each group, including the group name and description.</w:t>
             </w:r>
           </w:p>
         </w:tc>
@@ -454,13 +448,7 @@
               <w:spacing w:after="200" w:line="276" w:lineRule="auto"/>
             </w:pPr>
             <w:r>
-              <w:t>id INT(11), group_id INT(11),</w:t>
-            </w:r>
-            <w:r>
-              <w:t xml:space="preserve"> </w:t>
-            </w:r>
-            <w:r>
-              <w:t>user_id INT(11)</w:t>
+              <w:t>id INT(11), group_id INT(11), user_id INT(11)</w:t>
             </w:r>
           </w:p>
         </w:tc>
@@ -676,7 +664,7 @@
                 <w:rStyle w:val="notion-enable-hover"/>
                 <w:bCs/>
               </w:rPr>
-              <w:t>GroupMembers</w:t>
+              <w:t>Group Members</w:t>
             </w:r>
           </w:p>
         </w:tc>
@@ -841,8 +829,13 @@
       </w:r>
     </w:p>
     <w:p/>
-    <w:p>
-      <w:r>
+    <w:p/>
+    <w:p/>
+    <w:p/>
+    <w:p/>
+    <w:p>
+      <w:r>
+        <w:lastRenderedPageBreak/>
         <w:t>-</w:t>
       </w:r>
       <w:r>
@@ -858,6 +851,9 @@
       <w:r>
         <w:t>user_id INT(11) NOT NULL,</w:t>
       </w:r>
+      <w:r>
+        <w:t xml:space="preserve"> </w:t>
+      </w:r>
     </w:p>
     <w:p>
       <w:r>
@@ -866,7 +862,6 @@
     </w:p>
     <w:p>
       <w:r>
-        <w:lastRenderedPageBreak/>
         <w:t xml:space="preserve">FOREIGN KEY (group_id) REFERENCES Groups(id), </w:t>
       </w:r>
     </w:p>
@@ -877,6 +872,9 @@
     </w:p>
     <w:p/>
     <w:p>
+      <w:r>
+        <w:t>-</w:t>
+      </w:r>
       <w:r>
         <w:t xml:space="preserve">CREATE TABLE Announcements ( id INT(11) NOT NULL AUTO_INCREMENT, </w:t>
       </w:r>
@@ -959,34 +957,22 @@
         </w:drawing>
       </w:r>
     </w:p>
-    <w:p/>
-    <w:p/>
-    <w:p/>
-    <w:p/>
     <w:p>
       <w:pPr>
         <w:pStyle w:val="Heading2"/>
       </w:pPr>
       <w:r>
         <w:lastRenderedPageBreak/>
-        <w:t>Test Scenarios with Sample data</w:t>
-      </w:r>
-    </w:p>
-    <w:p>
-      <w:r>
-        <w:t>The below screenshots show the statements for sample data insertion into the above created tables.</w:t>
-      </w:r>
-    </w:p>
-    <w:p>
-      <w:r>
-        <w:rPr>
-          <w:noProof/>
-        </w:rPr>
+        <w:t>Firebase with collections as known as tables in relational database.</w:t>
+      </w:r>
+    </w:p>
+    <w:p>
+      <w:r>
         <w:drawing>
-          <wp:inline distT="0" distB="0" distL="0" distR="0" wp14:anchorId="52B2CA07" wp14:editId="76204D2B">
-            <wp:extent cx="6648450" cy="3113265"/>
-            <wp:effectExtent l="0" t="0" r="0" b="0"/>
-            <wp:docPr id="7" name="Picture 7" descr="A picture containing text&#10;&#10;Description automatically generated"/>
+          <wp:inline distT="0" distB="0" distL="0" distR="0" wp14:anchorId="09517E99" wp14:editId="7A9F7A6A">
+            <wp:extent cx="5115452" cy="3021177"/>
+            <wp:effectExtent l="0" t="0" r="0" b="8255"/>
+            <wp:docPr id="15" name="Picture 15"/>
             <wp:cNvGraphicFramePr>
               <a:graphicFrameLocks xmlns:a="http://schemas.openxmlformats.org/drawingml/2006/main" noChangeAspect="1"/>
             </wp:cNvGraphicFramePr>
@@ -994,7 +980,7 @@
               <a:graphicData uri="http://schemas.openxmlformats.org/drawingml/2006/picture">
                 <pic:pic xmlns:pic="http://schemas.openxmlformats.org/drawingml/2006/picture">
                   <pic:nvPicPr>
-                    <pic:cNvPr id="7" name="Picture 7" descr="A picture containing text&#10;&#10;Description automatically generated"/>
+                    <pic:cNvPr id="1" name=""/>
                     <pic:cNvPicPr/>
                   </pic:nvPicPr>
                   <pic:blipFill>
@@ -1006,7 +992,7 @@
                   <pic:spPr>
                     <a:xfrm>
                       <a:off x="0" y="0"/>
-                      <a:ext cx="6655387" cy="3116514"/>
+                      <a:ext cx="5120917" cy="3024405"/>
                     </a:xfrm>
                     <a:prstGeom prst="rect">
                       <a:avLst/>
@@ -1020,15 +1006,36 @@
       </w:r>
     </w:p>
     <w:p>
+      <w:pPr>
+        <w:pStyle w:val="Heading2"/>
+      </w:pPr>
+      <w:r>
+        <w:t>T</w:t>
+      </w:r>
+      <w:r>
+        <w:t>est Scenarios with Sample data</w:t>
+      </w:r>
+    </w:p>
+    <w:p>
+      <w:r>
+        <w:t>The below screenshots show the statements for sample data insertion into the above created tables.</w:t>
+      </w:r>
+    </w:p>
+    <w:p>
+      <w:pPr>
+        <w:rPr>
+          <w:lang w:val="en-IN"/>
+        </w:rPr>
+      </w:pPr>
       <w:r>
         <w:rPr>
           <w:noProof/>
         </w:rPr>
         <w:drawing>
-          <wp:inline distT="0" distB="0" distL="0" distR="0" wp14:anchorId="649055C8" wp14:editId="2C4E869C">
-            <wp:extent cx="3829050" cy="2172250"/>
-            <wp:effectExtent l="0" t="0" r="0" b="0"/>
-            <wp:docPr id="8" name="Picture 8" descr="Text&#10;&#10;Description automatically generated"/>
+          <wp:inline distT="0" distB="0" distL="0" distR="0" wp14:anchorId="7256F0B6" wp14:editId="60176F67">
+            <wp:extent cx="6398042" cy="3752698"/>
+            <wp:effectExtent l="0" t="0" r="3175" b="635"/>
+            <wp:docPr id="17" name="Picture 17"/>
             <wp:cNvGraphicFramePr>
               <a:graphicFrameLocks xmlns:a="http://schemas.openxmlformats.org/drawingml/2006/main" noChangeAspect="1"/>
             </wp:cNvGraphicFramePr>
@@ -1036,23 +1043,36 @@
               <a:graphicData uri="http://schemas.openxmlformats.org/drawingml/2006/picture">
                 <pic:pic xmlns:pic="http://schemas.openxmlformats.org/drawingml/2006/picture">
                   <pic:nvPicPr>
-                    <pic:cNvPr id="8" name="Picture 8" descr="Text&#10;&#10;Description automatically generated"/>
-                    <pic:cNvPicPr/>
+                    <pic:cNvPr id="0" name="Picture 6"/>
+                    <pic:cNvPicPr>
+                      <a:picLocks noChangeAspect="1" noChangeArrowheads="1"/>
+                    </pic:cNvPicPr>
                   </pic:nvPicPr>
                   <pic:blipFill>
-                    <a:blip r:embed="rId9"/>
+                    <a:blip r:embed="rId9" cstate="print">
+                      <a:extLst>
+                        <a:ext uri="{28A0092B-C50C-407E-A947-70E740481C1C}">
+                          <a14:useLocalDpi xmlns:a14="http://schemas.microsoft.com/office/drawing/2010/main" val="0"/>
+                        </a:ext>
+                      </a:extLst>
+                    </a:blip>
+                    <a:srcRect/>
                     <a:stretch>
                       <a:fillRect/>
                     </a:stretch>
                   </pic:blipFill>
-                  <pic:spPr>
+                  <pic:spPr bwMode="auto">
                     <a:xfrm>
                       <a:off x="0" y="0"/>
-                      <a:ext cx="3834429" cy="2175302"/>
+                      <a:ext cx="6417129" cy="3763893"/>
                     </a:xfrm>
                     <a:prstGeom prst="rect">
                       <a:avLst/>
                     </a:prstGeom>
+                    <a:noFill/>
+                    <a:ln>
+                      <a:noFill/>
+                    </a:ln>
                   </pic:spPr>
                 </pic:pic>
               </a:graphicData>
@@ -1061,21 +1081,27 @@
         </w:drawing>
       </w:r>
     </w:p>
-    <w:p>
-      <w:r>
-        <w:t>The below screen captures shows the tables after data insertion.</w:t>
-      </w:r>
-    </w:p>
-    <w:p>
-      <w:r>
-        <w:rPr>
-          <w:noProof/>
-        </w:rPr>
+    <w:p/>
+    <w:p/>
+    <w:p>
+      <w:r>
+        <w:lastRenderedPageBreak/>
+        <w:t xml:space="preserve">The below screen captures shows the </w:t>
+      </w:r>
+      <w:r>
+        <w:t>collections</w:t>
+      </w:r>
+      <w:r>
+        <w:t xml:space="preserve"> after data insertion.</w:t>
+      </w:r>
+    </w:p>
+    <w:p>
+      <w:r>
         <w:drawing>
-          <wp:inline distT="0" distB="0" distL="0" distR="0" wp14:anchorId="4810F67A" wp14:editId="7592095B">
-            <wp:extent cx="2790825" cy="1508745"/>
-            <wp:effectExtent l="0" t="0" r="0" b="0"/>
-            <wp:docPr id="9" name="Picture 9" descr="Graphical user interface, text, application&#10;&#10;Description automatically generated"/>
+          <wp:inline distT="0" distB="0" distL="0" distR="0" wp14:anchorId="7790408E" wp14:editId="7CB0F586">
+            <wp:extent cx="2882189" cy="5138479"/>
+            <wp:effectExtent l="0" t="0" r="0" b="5080"/>
+            <wp:docPr id="1" name="Picture 1"/>
             <wp:cNvGraphicFramePr>
               <a:graphicFrameLocks xmlns:a="http://schemas.openxmlformats.org/drawingml/2006/main" noChangeAspect="1"/>
             </wp:cNvGraphicFramePr>
@@ -1083,7 +1109,7 @@
               <a:graphicData uri="http://schemas.openxmlformats.org/drawingml/2006/picture">
                 <pic:pic xmlns:pic="http://schemas.openxmlformats.org/drawingml/2006/picture">
                   <pic:nvPicPr>
-                    <pic:cNvPr id="9" name="Picture 9" descr="Graphical user interface, text, application&#10;&#10;Description automatically generated"/>
+                    <pic:cNvPr id="1" name=""/>
                     <pic:cNvPicPr/>
                   </pic:nvPicPr>
                   <pic:blipFill>
@@ -1095,7 +1121,7 @@
                   <pic:spPr>
                     <a:xfrm>
                       <a:off x="0" y="0"/>
-                      <a:ext cx="2797407" cy="1512303"/>
+                      <a:ext cx="2908653" cy="5185660"/>
                     </a:xfrm>
                     <a:prstGeom prst="rect">
                       <a:avLst/>
@@ -1107,20 +1133,12 @@
           </wp:inline>
         </w:drawing>
       </w:r>
-    </w:p>
-    <w:p/>
-    <w:p/>
-    <w:p/>
-    <w:p>
-      <w:r>
-        <w:rPr>
-          <w:noProof/>
-        </w:rPr>
+      <w:r>
         <w:drawing>
-          <wp:inline distT="0" distB="0" distL="0" distR="0" wp14:anchorId="79C80C96" wp14:editId="6B3C3D84">
-            <wp:extent cx="2495550" cy="1814944"/>
+          <wp:inline distT="0" distB="0" distL="0" distR="0" wp14:anchorId="279B620E" wp14:editId="4ED9F049">
+            <wp:extent cx="2670048" cy="5036509"/>
             <wp:effectExtent l="0" t="0" r="0" b="0"/>
-            <wp:docPr id="10" name="Picture 10" descr="Graphical user interface, application&#10;&#10;Description automatically generated"/>
+            <wp:docPr id="3" name="Picture 3"/>
             <wp:cNvGraphicFramePr>
               <a:graphicFrameLocks xmlns:a="http://schemas.openxmlformats.org/drawingml/2006/main" noChangeAspect="1"/>
             </wp:cNvGraphicFramePr>
@@ -1128,7 +1146,7 @@
               <a:graphicData uri="http://schemas.openxmlformats.org/drawingml/2006/picture">
                 <pic:pic xmlns:pic="http://schemas.openxmlformats.org/drawingml/2006/picture">
                   <pic:nvPicPr>
-                    <pic:cNvPr id="10" name="Picture 10" descr="Graphical user interface, application&#10;&#10;Description automatically generated"/>
+                    <pic:cNvPr id="1" name=""/>
                     <pic:cNvPicPr/>
                   </pic:nvPicPr>
                   <pic:blipFill>
@@ -1140,7 +1158,7 @@
                   <pic:spPr>
                     <a:xfrm>
                       <a:off x="0" y="0"/>
-                      <a:ext cx="2501664" cy="1819390"/>
+                      <a:ext cx="2672276" cy="5040712"/>
                     </a:xfrm>
                     <a:prstGeom prst="rect">
                       <a:avLst/>
@@ -1155,14 +1173,12 @@
     </w:p>
     <w:p>
       <w:r>
-        <w:rPr>
-          <w:noProof/>
-        </w:rPr>
+        <w:lastRenderedPageBreak/>
         <w:drawing>
-          <wp:inline distT="0" distB="0" distL="0" distR="0" wp14:anchorId="5D802083" wp14:editId="176C26AC">
-            <wp:extent cx="3892750" cy="1530429"/>
-            <wp:effectExtent l="0" t="0" r="0" b="0"/>
-            <wp:docPr id="11" name="Picture 11" descr="Graphical user interface, text, application, email&#10;&#10;Description automatically generated"/>
+          <wp:inline distT="0" distB="0" distL="0" distR="0" wp14:anchorId="3DFDF11E" wp14:editId="37DC41A3">
+            <wp:extent cx="2662190" cy="5040172"/>
+            <wp:effectExtent l="0" t="0" r="5080" b="8255"/>
+            <wp:docPr id="4" name="Picture 4"/>
             <wp:cNvGraphicFramePr>
               <a:graphicFrameLocks xmlns:a="http://schemas.openxmlformats.org/drawingml/2006/main" noChangeAspect="1"/>
             </wp:cNvGraphicFramePr>
@@ -1170,7 +1186,7 @@
               <a:graphicData uri="http://schemas.openxmlformats.org/drawingml/2006/picture">
                 <pic:pic xmlns:pic="http://schemas.openxmlformats.org/drawingml/2006/picture">
                   <pic:nvPicPr>
-                    <pic:cNvPr id="11" name="Picture 11" descr="Graphical user interface, text, application, email&#10;&#10;Description automatically generated"/>
+                    <pic:cNvPr id="1" name=""/>
                     <pic:cNvPicPr/>
                   </pic:nvPicPr>
                   <pic:blipFill>
@@ -1182,7 +1198,7 @@
                   <pic:spPr>
                     <a:xfrm>
                       <a:off x="0" y="0"/>
-                      <a:ext cx="3892750" cy="1530429"/>
+                      <a:ext cx="2669639" cy="5054274"/>
                     </a:xfrm>
                     <a:prstGeom prst="rect">
                       <a:avLst/>
@@ -1194,17 +1210,12 @@
           </wp:inline>
         </w:drawing>
       </w:r>
-    </w:p>
-    <w:p>
-      <w:r>
-        <w:rPr>
-          <w:noProof/>
-        </w:rPr>
+      <w:r>
         <w:drawing>
-          <wp:inline distT="0" distB="0" distL="0" distR="0" wp14:anchorId="7DC8AE1E" wp14:editId="791C113A">
-            <wp:extent cx="3629025" cy="1846069"/>
-            <wp:effectExtent l="0" t="0" r="0" b="1905"/>
-            <wp:docPr id="14" name="Picture 14" descr="Graphical user interface, text, application&#10;&#10;Description automatically generated"/>
+          <wp:inline distT="0" distB="0" distL="0" distR="0" wp14:anchorId="1B83C757" wp14:editId="1E5E556A">
+            <wp:extent cx="2799058" cy="5457139"/>
+            <wp:effectExtent l="0" t="0" r="1905" b="0"/>
+            <wp:docPr id="5" name="Picture 5"/>
             <wp:cNvGraphicFramePr>
               <a:graphicFrameLocks xmlns:a="http://schemas.openxmlformats.org/drawingml/2006/main" noChangeAspect="1"/>
             </wp:cNvGraphicFramePr>
@@ -1212,7 +1223,7 @@
               <a:graphicData uri="http://schemas.openxmlformats.org/drawingml/2006/picture">
                 <pic:pic xmlns:pic="http://schemas.openxmlformats.org/drawingml/2006/picture">
                   <pic:nvPicPr>
-                    <pic:cNvPr id="14" name="Picture 14" descr="Graphical user interface, text, application&#10;&#10;Description automatically generated"/>
+                    <pic:cNvPr id="1" name=""/>
                     <pic:cNvPicPr/>
                   </pic:nvPicPr>
                   <pic:blipFill>
@@ -1224,7 +1235,7 @@
                   <pic:spPr>
                     <a:xfrm>
                       <a:off x="0" y="0"/>
-                      <a:ext cx="3637998" cy="1850633"/>
+                      <a:ext cx="2807946" cy="5474467"/>
                     </a:xfrm>
                     <a:prstGeom prst="rect">
                       <a:avLst/>
@@ -1239,14 +1250,11 @@
     </w:p>
     <w:p>
       <w:r>
-        <w:rPr>
-          <w:noProof/>
-        </w:rPr>
         <w:drawing>
-          <wp:inline distT="0" distB="0" distL="0" distR="0" wp14:anchorId="3B11B159" wp14:editId="10C693C9">
-            <wp:extent cx="2371725" cy="1784588"/>
-            <wp:effectExtent l="0" t="0" r="0" b="6350"/>
-            <wp:docPr id="12" name="Picture 12" descr="Graphical user interface, application&#10;&#10;Description automatically generated"/>
+          <wp:inline distT="0" distB="0" distL="0" distR="0" wp14:anchorId="4D85F5B1" wp14:editId="1201F385">
+            <wp:extent cx="2749563" cy="1960473"/>
+            <wp:effectExtent l="0" t="0" r="0" b="1905"/>
+            <wp:docPr id="6" name="Picture 6"/>
             <wp:cNvGraphicFramePr>
               <a:graphicFrameLocks xmlns:a="http://schemas.openxmlformats.org/drawingml/2006/main" noChangeAspect="1"/>
             </wp:cNvGraphicFramePr>
@@ -1254,7 +1262,7 @@
               <a:graphicData uri="http://schemas.openxmlformats.org/drawingml/2006/picture">
                 <pic:pic xmlns:pic="http://schemas.openxmlformats.org/drawingml/2006/picture">
                   <pic:nvPicPr>
-                    <pic:cNvPr id="12" name="Picture 12" descr="Graphical user interface, application&#10;&#10;Description automatically generated"/>
+                    <pic:cNvPr id="1" name=""/>
                     <pic:cNvPicPr/>
                   </pic:nvPicPr>
                   <pic:blipFill>
@@ -1266,7 +1274,7 @@
                   <pic:spPr>
                     <a:xfrm>
                       <a:off x="0" y="0"/>
-                      <a:ext cx="2375367" cy="1787328"/>
+                      <a:ext cx="2766783" cy="1972751"/>
                     </a:xfrm>
                     <a:prstGeom prst="rect">
                       <a:avLst/>
@@ -1279,17 +1287,40 @@
         </w:drawing>
       </w:r>
     </w:p>
-    <w:p>
-      <w:r>
-        <w:rPr>
-          <w:noProof/>
-        </w:rPr>
+    <w:p/>
+    <w:p/>
+    <w:p/>
+    <w:p>
+      <w:pPr>
+        <w:pStyle w:val="Heading2"/>
+      </w:pPr>
+      <w:r>
         <w:lastRenderedPageBreak/>
+        <w:t>Test cases for various scenarios</w:t>
+      </w:r>
+    </w:p>
+    <w:p>
+      <w:pPr>
+        <w:pStyle w:val="ListParagraph"/>
+        <w:numPr>
+          <w:ilvl w:val="0"/>
+          <w:numId w:val="17"/>
+        </w:numPr>
+      </w:pPr>
+      <w:r>
+        <w:t>User Registration and Login:</w:t>
+      </w:r>
+    </w:p>
+    <w:p>
+      <w:pPr>
+        <w:ind w:left="360"/>
+      </w:pPr>
+      <w:r>
         <w:drawing>
-          <wp:inline distT="0" distB="0" distL="0" distR="0" wp14:anchorId="0194A5F3" wp14:editId="3180FB99">
-            <wp:extent cx="2305050" cy="1491503"/>
-            <wp:effectExtent l="0" t="0" r="0" b="0"/>
-            <wp:docPr id="13" name="Picture 13" descr="Graphical user interface, application, Word&#10;&#10;Description automatically generated"/>
+          <wp:inline distT="0" distB="0" distL="0" distR="0" wp14:anchorId="30F2B60B" wp14:editId="297CBBEF">
+            <wp:extent cx="5943600" cy="2852420"/>
+            <wp:effectExtent l="0" t="0" r="0" b="5080"/>
+            <wp:docPr id="19" name="Picture 19"/>
             <wp:cNvGraphicFramePr>
               <a:graphicFrameLocks xmlns:a="http://schemas.openxmlformats.org/drawingml/2006/main" noChangeAspect="1"/>
             </wp:cNvGraphicFramePr>
@@ -1297,7 +1328,7 @@
               <a:graphicData uri="http://schemas.openxmlformats.org/drawingml/2006/picture">
                 <pic:pic xmlns:pic="http://schemas.openxmlformats.org/drawingml/2006/picture">
                   <pic:nvPicPr>
-                    <pic:cNvPr id="13" name="Picture 13" descr="Graphical user interface, application, Word&#10;&#10;Description automatically generated"/>
+                    <pic:cNvPr id="1" name=""/>
                     <pic:cNvPicPr/>
                   </pic:nvPicPr>
                   <pic:blipFill>
@@ -1309,7 +1340,7 @@
                   <pic:spPr>
                     <a:xfrm>
                       <a:off x="0" y="0"/>
-                      <a:ext cx="2310385" cy="1494955"/>
+                      <a:ext cx="5943600" cy="2852420"/>
                     </a:xfrm>
                     <a:prstGeom prst="rect">
                       <a:avLst/>
@@ -1322,14 +1353,10 @@
         </w:drawing>
       </w:r>
     </w:p>
-    <w:p/>
-    <w:p>
-      <w:pPr>
-        <w:pStyle w:val="Heading2"/>
-      </w:pPr>
-      <w:r>
-        <w:t>Test cases for various scenarios</w:t>
-      </w:r>
+    <w:p>
+      <w:pPr>
+        <w:pStyle w:val="ListParagraph"/>
+      </w:pPr>
     </w:p>
     <w:p>
       <w:pPr>
@@ -1340,7 +1367,10 @@
         </w:numPr>
       </w:pPr>
       <w:r>
-        <w:t>User Registration and Login:</w:t>
+        <w:t>announcements screenshot</w:t>
+      </w:r>
+      <w:r>
+        <w:t>:</w:t>
       </w:r>
     </w:p>
     <w:p>
@@ -1353,14 +1383,11 @@
         <w:pStyle w:val="ListParagraph"/>
       </w:pPr>
       <w:r>
-        <w:rPr>
-          <w:noProof/>
-        </w:rPr>
         <w:drawing>
-          <wp:inline distT="0" distB="0" distL="0" distR="0" wp14:anchorId="35837406" wp14:editId="0F06EAC4">
-            <wp:extent cx="5931205" cy="1581231"/>
-            <wp:effectExtent l="0" t="0" r="0" b="0"/>
-            <wp:docPr id="18" name="Picture 18" descr="Graphical user interface, text, application&#10;&#10;Description automatically generated"/>
+          <wp:inline distT="0" distB="0" distL="0" distR="0" wp14:anchorId="368A893D" wp14:editId="4A6F4343">
+            <wp:extent cx="5943600" cy="1438910"/>
+            <wp:effectExtent l="0" t="0" r="0" b="8890"/>
+            <wp:docPr id="22" name="Picture 22"/>
             <wp:cNvGraphicFramePr>
               <a:graphicFrameLocks xmlns:a="http://schemas.openxmlformats.org/drawingml/2006/main" noChangeAspect="1"/>
             </wp:cNvGraphicFramePr>
@@ -1368,7 +1395,7 @@
               <a:graphicData uri="http://schemas.openxmlformats.org/drawingml/2006/picture">
                 <pic:pic xmlns:pic="http://schemas.openxmlformats.org/drawingml/2006/picture">
                   <pic:nvPicPr>
-                    <pic:cNvPr id="18" name="Picture 18" descr="Graphical user interface, text, application&#10;&#10;Description automatically generated"/>
+                    <pic:cNvPr id="1" name=""/>
                     <pic:cNvPicPr/>
                   </pic:nvPicPr>
                   <pic:blipFill>
@@ -1380,7 +1407,7 @@
                   <pic:spPr>
                     <a:xfrm>
                       <a:off x="0" y="0"/>
-                      <a:ext cx="5931205" cy="1581231"/>
+                      <a:ext cx="5943600" cy="1438910"/>
                     </a:xfrm>
                     <a:prstGeom prst="rect">
                       <a:avLst/>
@@ -1407,27 +1434,22 @@
         </w:numPr>
       </w:pPr>
       <w:r>
-        <w:t>Token Generation and Verification:</w:t>
+        <w:t>Messages for dogs collection</w:t>
+      </w:r>
+      <w:r>
+        <w:t>:</w:t>
       </w:r>
     </w:p>
     <w:p>
       <w:pPr>
         <w:pStyle w:val="ListParagraph"/>
       </w:pPr>
-    </w:p>
-    <w:p>
-      <w:pPr>
-        <w:pStyle w:val="ListParagraph"/>
-      </w:pPr>
-      <w:r>
-        <w:rPr>
-          <w:noProof/>
-        </w:rPr>
+      <w:r>
         <w:drawing>
-          <wp:inline distT="0" distB="0" distL="0" distR="0" wp14:anchorId="47BFBF7A" wp14:editId="22217D85">
-            <wp:extent cx="3302170" cy="1581231"/>
+          <wp:inline distT="0" distB="0" distL="0" distR="0" wp14:anchorId="393B7A93" wp14:editId="18BFA3BE">
+            <wp:extent cx="5943600" cy="1371600"/>
             <wp:effectExtent l="0" t="0" r="0" b="0"/>
-            <wp:docPr id="23" name="Picture 23" descr="Graphical user interface, text, application&#10;&#10;Description automatically generated"/>
+            <wp:docPr id="25" name="Picture 25"/>
             <wp:cNvGraphicFramePr>
               <a:graphicFrameLocks xmlns:a="http://schemas.openxmlformats.org/drawingml/2006/main" noChangeAspect="1"/>
             </wp:cNvGraphicFramePr>
@@ -1435,7 +1457,7 @@
               <a:graphicData uri="http://schemas.openxmlformats.org/drawingml/2006/picture">
                 <pic:pic xmlns:pic="http://schemas.openxmlformats.org/drawingml/2006/picture">
                   <pic:nvPicPr>
-                    <pic:cNvPr id="23" name="Picture 23" descr="Graphical user interface, text, application&#10;&#10;Description automatically generated"/>
+                    <pic:cNvPr id="1" name=""/>
                     <pic:cNvPicPr/>
                   </pic:nvPicPr>
                   <pic:blipFill>
@@ -1447,7 +1469,7 @@
                   <pic:spPr>
                     <a:xfrm>
                       <a:off x="0" y="0"/>
-                      <a:ext cx="3302170" cy="1581231"/>
+                      <a:ext cx="5943600" cy="1371600"/>
                     </a:xfrm>
                     <a:prstGeom prst="rect">
                       <a:avLst/>
@@ -1468,14 +1490,59 @@
     <w:p>
       <w:pPr>
         <w:pStyle w:val="ListParagraph"/>
+      </w:pPr>
+    </w:p>
+    <w:p>
+      <w:pPr>
+        <w:pStyle w:val="ListParagraph"/>
+      </w:pPr>
+    </w:p>
+    <w:p>
+      <w:pPr>
+        <w:pStyle w:val="ListParagraph"/>
+      </w:pPr>
+    </w:p>
+    <w:p>
+      <w:pPr>
+        <w:pStyle w:val="ListParagraph"/>
+      </w:pPr>
+    </w:p>
+    <w:p>
+      <w:pPr>
+        <w:pStyle w:val="ListParagraph"/>
+      </w:pPr>
+    </w:p>
+    <w:p>
+      <w:pPr>
+        <w:pStyle w:val="ListParagraph"/>
+      </w:pPr>
+    </w:p>
+    <w:p>
+      <w:pPr>
+        <w:pStyle w:val="ListParagraph"/>
         <w:numPr>
           <w:ilvl w:val="0"/>
           <w:numId w:val="17"/>
         </w:numPr>
       </w:pPr>
       <w:r>
-        <w:t>Creating Task Groups:</w:t>
-      </w:r>
+        <w:lastRenderedPageBreak/>
+        <w:t xml:space="preserve">Messages for </w:t>
+      </w:r>
+      <w:r>
+        <w:t>food</w:t>
+      </w:r>
+      <w:r>
+        <w:t xml:space="preserve"> collection</w:t>
+      </w:r>
+      <w:r>
+        <w:t>:</w:t>
+      </w:r>
+    </w:p>
+    <w:p>
+      <w:pPr>
+        <w:pStyle w:val="ListParagraph"/>
+      </w:pPr>
     </w:p>
     <w:p>
       <w:pPr>
@@ -1486,10 +1553,10 @@
           <w:noProof/>
         </w:rPr>
         <w:drawing>
-          <wp:inline distT="0" distB="0" distL="0" distR="0" wp14:anchorId="67262D66" wp14:editId="03AC2853">
-            <wp:extent cx="6064250" cy="1682750"/>
-            <wp:effectExtent l="0" t="0" r="0" b="0"/>
-            <wp:docPr id="21" name="Picture 21"/>
+          <wp:inline distT="0" distB="0" distL="0" distR="0" wp14:anchorId="794C1525" wp14:editId="72BA854B">
+            <wp:extent cx="5943600" cy="1190625"/>
+            <wp:effectExtent l="0" t="0" r="0" b="9525"/>
+            <wp:docPr id="29" name="Picture 29"/>
             <wp:cNvGraphicFramePr>
               <a:graphicFrameLocks xmlns:a="http://schemas.openxmlformats.org/drawingml/2006/main" noChangeAspect="1"/>
             </wp:cNvGraphicFramePr>
@@ -1497,7 +1564,7 @@
               <a:graphicData uri="http://schemas.openxmlformats.org/drawingml/2006/picture">
                 <pic:pic xmlns:pic="http://schemas.openxmlformats.org/drawingml/2006/picture">
                   <pic:nvPicPr>
-                    <pic:cNvPr id="0" name="Picture 3"/>
+                    <pic:cNvPr id="0" name="Picture 8"/>
                     <pic:cNvPicPr>
                       <a:picLocks noChangeAspect="1" noChangeArrowheads="1"/>
                     </pic:cNvPicPr>
@@ -1518,12 +1585,15 @@
                   <pic:spPr bwMode="auto">
                     <a:xfrm>
                       <a:off x="0" y="0"/>
-                      <a:ext cx="6064250" cy="1682750"/>
+                      <a:ext cx="5943600" cy="1190625"/>
                     </a:xfrm>
                     <a:prstGeom prst="rect">
                       <a:avLst/>
                     </a:prstGeom>
                     <a:noFill/>
+                    <a:ln>
+                      <a:noFill/>
+                    </a:ln>
                   </pic:spPr>
                 </pic:pic>
               </a:graphicData>
@@ -1546,9 +1616,22 @@
         </w:numPr>
       </w:pPr>
       <w:r>
-        <w:lastRenderedPageBreak/>
-        <w:t>Creating Tasks and Assigning to Groups:</w:t>
-      </w:r>
+        <w:t xml:space="preserve">Messages for </w:t>
+      </w:r>
+      <w:r>
+        <w:t>general</w:t>
+      </w:r>
+      <w:r>
+        <w:t xml:space="preserve"> collection</w:t>
+      </w:r>
+      <w:r>
+        <w:t>:</w:t>
+      </w:r>
+    </w:p>
+    <w:p>
+      <w:pPr>
+        <w:pStyle w:val="ListParagraph"/>
+      </w:pPr>
     </w:p>
     <w:p>
       <w:pPr>
@@ -1559,10 +1642,10 @@
           <w:noProof/>
         </w:rPr>
         <w:drawing>
-          <wp:inline distT="0" distB="0" distL="0" distR="0" wp14:anchorId="2990F95C" wp14:editId="3465DA92">
-            <wp:extent cx="6208666" cy="1933575"/>
-            <wp:effectExtent l="0" t="0" r="1905" b="0"/>
-            <wp:docPr id="24" name="Picture 24" descr="Graphical user interface, application&#10;&#10;Description automatically generated"/>
+          <wp:inline distT="0" distB="0" distL="0" distR="0" wp14:anchorId="46F41404" wp14:editId="49EFB287">
+            <wp:extent cx="5943600" cy="762000"/>
+            <wp:effectExtent l="0" t="0" r="0" b="0"/>
+            <wp:docPr id="35" name="Picture 35"/>
             <wp:cNvGraphicFramePr>
               <a:graphicFrameLocks xmlns:a="http://schemas.openxmlformats.org/drawingml/2006/main" noChangeAspect="1"/>
             </wp:cNvGraphicFramePr>
@@ -1570,23 +1653,36 @@
               <a:graphicData uri="http://schemas.openxmlformats.org/drawingml/2006/picture">
                 <pic:pic xmlns:pic="http://schemas.openxmlformats.org/drawingml/2006/picture">
                   <pic:nvPicPr>
-                    <pic:cNvPr id="24" name="Picture 24" descr="Graphical user interface, application&#10;&#10;Description automatically generated"/>
-                    <pic:cNvPicPr/>
+                    <pic:cNvPr id="0" name="Picture 10"/>
+                    <pic:cNvPicPr>
+                      <a:picLocks noChangeAspect="1" noChangeArrowheads="1"/>
+                    </pic:cNvPicPr>
                   </pic:nvPicPr>
                   <pic:blipFill>
-                    <a:blip r:embed="rId19"/>
+                    <a:blip r:embed="rId19">
+                      <a:extLst>
+                        <a:ext uri="{28A0092B-C50C-407E-A947-70E740481C1C}">
+                          <a14:useLocalDpi xmlns:a14="http://schemas.microsoft.com/office/drawing/2010/main" val="0"/>
+                        </a:ext>
+                      </a:extLst>
+                    </a:blip>
+                    <a:srcRect/>
                     <a:stretch>
                       <a:fillRect/>
                     </a:stretch>
                   </pic:blipFill>
-                  <pic:spPr>
+                  <pic:spPr bwMode="auto">
                     <a:xfrm>
                       <a:off x="0" y="0"/>
-                      <a:ext cx="6218248" cy="1936559"/>
+                      <a:ext cx="5943600" cy="762000"/>
                     </a:xfrm>
                     <a:prstGeom prst="rect">
                       <a:avLst/>
                     </a:prstGeom>
+                    <a:noFill/>
+                    <a:ln>
+                      <a:noFill/>
+                    </a:ln>
                   </pic:spPr>
                 </pic:pic>
               </a:graphicData>
@@ -1609,8 +1705,22 @@
         </w:numPr>
       </w:pPr>
       <w:r>
-        <w:t>Sharing Tasks with Contacts:</w:t>
-      </w:r>
+        <w:t xml:space="preserve">Messages for </w:t>
+      </w:r>
+      <w:r>
+        <w:t>music</w:t>
+      </w:r>
+      <w:r>
+        <w:t xml:space="preserve"> collection</w:t>
+      </w:r>
+      <w:r>
+        <w:t>:</w:t>
+      </w:r>
+    </w:p>
+    <w:p>
+      <w:pPr>
+        <w:pStyle w:val="ListParagraph"/>
+      </w:pPr>
     </w:p>
     <w:p>
       <w:pPr>
@@ -1621,10 +1731,10 @@
           <w:noProof/>
         </w:rPr>
         <w:drawing>
-          <wp:inline distT="0" distB="0" distL="0" distR="0" wp14:anchorId="3F204416" wp14:editId="53E0D230">
-            <wp:extent cx="5124713" cy="1816193"/>
-            <wp:effectExtent l="0" t="0" r="0" b="0"/>
-            <wp:docPr id="26" name="Picture 26" descr="Graphical user interface, text, application&#10;&#10;Description automatically generated"/>
+          <wp:inline distT="0" distB="0" distL="0" distR="0" wp14:anchorId="3D7B20C1" wp14:editId="265773A0">
+            <wp:extent cx="5943600" cy="1286510"/>
+            <wp:effectExtent l="0" t="0" r="0" b="8890"/>
+            <wp:docPr id="36" name="Picture 36"/>
             <wp:cNvGraphicFramePr>
               <a:graphicFrameLocks xmlns:a="http://schemas.openxmlformats.org/drawingml/2006/main" noChangeAspect="1"/>
             </wp:cNvGraphicFramePr>
@@ -1632,23 +1742,36 @@
               <a:graphicData uri="http://schemas.openxmlformats.org/drawingml/2006/picture">
                 <pic:pic xmlns:pic="http://schemas.openxmlformats.org/drawingml/2006/picture">
                   <pic:nvPicPr>
-                    <pic:cNvPr id="26" name="Picture 26" descr="Graphical user interface, text, application&#10;&#10;Description automatically generated"/>
-                    <pic:cNvPicPr/>
+                    <pic:cNvPr id="0" name="Picture 12"/>
+                    <pic:cNvPicPr>
+                      <a:picLocks noChangeAspect="1" noChangeArrowheads="1"/>
+                    </pic:cNvPicPr>
                   </pic:nvPicPr>
                   <pic:blipFill>
-                    <a:blip r:embed="rId20"/>
+                    <a:blip r:embed="rId20">
+                      <a:extLst>
+                        <a:ext uri="{28A0092B-C50C-407E-A947-70E740481C1C}">
+                          <a14:useLocalDpi xmlns:a14="http://schemas.microsoft.com/office/drawing/2010/main" val="0"/>
+                        </a:ext>
+                      </a:extLst>
+                    </a:blip>
+                    <a:srcRect/>
                     <a:stretch>
                       <a:fillRect/>
                     </a:stretch>
                   </pic:blipFill>
-                  <pic:spPr>
+                  <pic:spPr bwMode="auto">
                     <a:xfrm>
                       <a:off x="0" y="0"/>
-                      <a:ext cx="5124713" cy="1816193"/>
+                      <a:ext cx="5943600" cy="1286510"/>
                     </a:xfrm>
                     <a:prstGeom prst="rect">
                       <a:avLst/>
                     </a:prstGeom>
+                    <a:noFill/>
+                    <a:ln>
+                      <a:noFill/>
+                    </a:ln>
                   </pic:spPr>
                 </pic:pic>
               </a:graphicData>
@@ -1671,8 +1794,22 @@
         </w:numPr>
       </w:pPr>
       <w:r>
-        <w:t>Deleting a Task:</w:t>
-      </w:r>
+        <w:t xml:space="preserve">Messages for </w:t>
+      </w:r>
+      <w:r>
+        <w:t>news</w:t>
+      </w:r>
+      <w:r>
+        <w:t xml:space="preserve"> collection</w:t>
+      </w:r>
+      <w:r>
+        <w:t>:</w:t>
+      </w:r>
+    </w:p>
+    <w:p>
+      <w:pPr>
+        <w:pStyle w:val="ListParagraph"/>
+      </w:pPr>
     </w:p>
     <w:p>
       <w:pPr>
@@ -1683,10 +1820,10 @@
           <w:noProof/>
         </w:rPr>
         <w:drawing>
-          <wp:inline distT="0" distB="0" distL="0" distR="0" wp14:anchorId="6C7BFC7D" wp14:editId="6B9237A7">
-            <wp:extent cx="3029106" cy="1263715"/>
+          <wp:inline distT="0" distB="0" distL="0" distR="0" wp14:anchorId="55A4B4A7" wp14:editId="606D43FF">
+            <wp:extent cx="5943600" cy="1075690"/>
             <wp:effectExtent l="0" t="0" r="0" b="0"/>
-            <wp:docPr id="27" name="Picture 27" descr="Graphical user interface, text, application, email&#10;&#10;Description automatically generated"/>
+            <wp:docPr id="37" name="Picture 37"/>
             <wp:cNvGraphicFramePr>
               <a:graphicFrameLocks xmlns:a="http://schemas.openxmlformats.org/drawingml/2006/main" noChangeAspect="1"/>
             </wp:cNvGraphicFramePr>
@@ -1694,23 +1831,36 @@
               <a:graphicData uri="http://schemas.openxmlformats.org/drawingml/2006/picture">
                 <pic:pic xmlns:pic="http://schemas.openxmlformats.org/drawingml/2006/picture">
                   <pic:nvPicPr>
-                    <pic:cNvPr id="27" name="Picture 27" descr="Graphical user interface, text, application, email&#10;&#10;Description automatically generated"/>
-                    <pic:cNvPicPr/>
+                    <pic:cNvPr id="0" name="Picture 14"/>
+                    <pic:cNvPicPr>
+                      <a:picLocks noChangeAspect="1" noChangeArrowheads="1"/>
+                    </pic:cNvPicPr>
                   </pic:nvPicPr>
                   <pic:blipFill>
-                    <a:blip r:embed="rId21"/>
+                    <a:blip r:embed="rId21">
+                      <a:extLst>
+                        <a:ext uri="{28A0092B-C50C-407E-A947-70E740481C1C}">
+                          <a14:useLocalDpi xmlns:a14="http://schemas.microsoft.com/office/drawing/2010/main" val="0"/>
+                        </a:ext>
+                      </a:extLst>
+                    </a:blip>
+                    <a:srcRect/>
                     <a:stretch>
                       <a:fillRect/>
                     </a:stretch>
                   </pic:blipFill>
-                  <pic:spPr>
+                  <pic:spPr bwMode="auto">
                     <a:xfrm>
                       <a:off x="0" y="0"/>
-                      <a:ext cx="3029106" cy="1263715"/>
+                      <a:ext cx="5943600" cy="1075690"/>
                     </a:xfrm>
                     <a:prstGeom prst="rect">
                       <a:avLst/>
                     </a:prstGeom>
+                    <a:noFill/>
+                    <a:ln>
+                      <a:noFill/>
+                    </a:ln>
                   </pic:spPr>
                 </pic:pic>
               </a:graphicData>
@@ -1733,8 +1883,22 @@
         </w:numPr>
       </w:pPr>
       <w:r>
-        <w:t>Updating a Task:</w:t>
-      </w:r>
+        <w:t xml:space="preserve">Messages for </w:t>
+      </w:r>
+      <w:r>
+        <w:t>sports</w:t>
+      </w:r>
+      <w:r>
+        <w:t xml:space="preserve"> collection</w:t>
+      </w:r>
+      <w:r>
+        <w:t>:</w:t>
+      </w:r>
+    </w:p>
+    <w:p>
+      <w:pPr>
+        <w:pStyle w:val="ListParagraph"/>
+      </w:pPr>
     </w:p>
     <w:p>
       <w:pPr>
@@ -1745,10 +1909,10 @@
           <w:noProof/>
         </w:rPr>
         <w:drawing>
-          <wp:inline distT="0" distB="0" distL="0" distR="0" wp14:anchorId="49889A07" wp14:editId="1889D084">
-            <wp:extent cx="4159464" cy="1282766"/>
+          <wp:inline distT="0" distB="0" distL="0" distR="0" wp14:anchorId="75386728" wp14:editId="10533163">
+            <wp:extent cx="5943600" cy="975995"/>
             <wp:effectExtent l="0" t="0" r="0" b="0"/>
-            <wp:docPr id="28" name="Picture 28" descr="Graphical user interface, text, application, email&#10;&#10;Description automatically generated"/>
+            <wp:docPr id="38" name="Picture 38"/>
             <wp:cNvGraphicFramePr>
               <a:graphicFrameLocks xmlns:a="http://schemas.openxmlformats.org/drawingml/2006/main" noChangeAspect="1"/>
             </wp:cNvGraphicFramePr>
@@ -1756,23 +1920,36 @@
               <a:graphicData uri="http://schemas.openxmlformats.org/drawingml/2006/picture">
                 <pic:pic xmlns:pic="http://schemas.openxmlformats.org/drawingml/2006/picture">
                   <pic:nvPicPr>
-                    <pic:cNvPr id="28" name="Picture 28" descr="Graphical user interface, text, application, email&#10;&#10;Description automatically generated"/>
-                    <pic:cNvPicPr/>
+                    <pic:cNvPr id="0" name="Picture 16"/>
+                    <pic:cNvPicPr>
+                      <a:picLocks noChangeAspect="1" noChangeArrowheads="1"/>
+                    </pic:cNvPicPr>
                   </pic:nvPicPr>
                   <pic:blipFill>
-                    <a:blip r:embed="rId22"/>
+                    <a:blip r:embed="rId22">
+                      <a:extLst>
+                        <a:ext uri="{28A0092B-C50C-407E-A947-70E740481C1C}">
+                          <a14:useLocalDpi xmlns:a14="http://schemas.microsoft.com/office/drawing/2010/main" val="0"/>
+                        </a:ext>
+                      </a:extLst>
+                    </a:blip>
+                    <a:srcRect/>
                     <a:stretch>
                       <a:fillRect/>
                     </a:stretch>
                   </pic:blipFill>
-                  <pic:spPr>
+                  <pic:spPr bwMode="auto">
                     <a:xfrm>
                       <a:off x="0" y="0"/>
-                      <a:ext cx="4159464" cy="1282766"/>
+                      <a:ext cx="5943600" cy="975995"/>
                     </a:xfrm>
                     <a:prstGeom prst="rect">
                       <a:avLst/>
                     </a:prstGeom>
+                    <a:noFill/>
+                    <a:ln>
+                      <a:noFill/>
+                    </a:ln>
                   </pic:spPr>
                 </pic:pic>
               </a:graphicData>
@@ -1798,367 +1975,6 @@
     </w:p>
     <w:p>
       <w:pPr>
-        <w:pStyle w:val="ListParagraph"/>
-      </w:pPr>
-    </w:p>
-    <w:p>
-      <w:pPr>
-        <w:pStyle w:val="ListParagraph"/>
-      </w:pPr>
-    </w:p>
-    <w:p>
-      <w:pPr>
-        <w:pStyle w:val="ListParagraph"/>
-      </w:pPr>
-    </w:p>
-    <w:p>
-      <w:pPr>
-        <w:pStyle w:val="ListParagraph"/>
-        <w:numPr>
-          <w:ilvl w:val="0"/>
-          <w:numId w:val="17"/>
-        </w:numPr>
-      </w:pPr>
-      <w:r>
-        <w:lastRenderedPageBreak/>
-        <w:t>Retrieving all tasks for a user</w:t>
-      </w:r>
-      <w:r>
-        <w:t>:</w:t>
-      </w:r>
-    </w:p>
-    <w:p>
-      <w:pPr>
-        <w:pStyle w:val="ListParagraph"/>
-      </w:pPr>
-      <w:r>
-        <w:rPr>
-          <w:noProof/>
-        </w:rPr>
-        <w:drawing>
-          <wp:inline distT="0" distB="0" distL="0" distR="0" wp14:anchorId="2159EDCA" wp14:editId="120418FB">
-            <wp:extent cx="4159464" cy="977950"/>
-            <wp:effectExtent l="0" t="0" r="0" b="0"/>
-            <wp:docPr id="30" name="Picture 30" descr="Graphical user interface, text, application, email&#10;&#10;Description automatically generated"/>
-            <wp:cNvGraphicFramePr>
-              <a:graphicFrameLocks xmlns:a="http://schemas.openxmlformats.org/drawingml/2006/main" noChangeAspect="1"/>
-            </wp:cNvGraphicFramePr>
-            <a:graphic xmlns:a="http://schemas.openxmlformats.org/drawingml/2006/main">
-              <a:graphicData uri="http://schemas.openxmlformats.org/drawingml/2006/picture">
-                <pic:pic xmlns:pic="http://schemas.openxmlformats.org/drawingml/2006/picture">
-                  <pic:nvPicPr>
-                    <pic:cNvPr id="30" name="Picture 30" descr="Graphical user interface, text, application, email&#10;&#10;Description automatically generated"/>
-                    <pic:cNvPicPr/>
-                  </pic:nvPicPr>
-                  <pic:blipFill>
-                    <a:blip r:embed="rId23"/>
-                    <a:stretch>
-                      <a:fillRect/>
-                    </a:stretch>
-                  </pic:blipFill>
-                  <pic:spPr>
-                    <a:xfrm>
-                      <a:off x="0" y="0"/>
-                      <a:ext cx="4159464" cy="977950"/>
-                    </a:xfrm>
-                    <a:prstGeom prst="rect">
-                      <a:avLst/>
-                    </a:prstGeom>
-                  </pic:spPr>
-                </pic:pic>
-              </a:graphicData>
-            </a:graphic>
-          </wp:inline>
-        </w:drawing>
-      </w:r>
-    </w:p>
-    <w:p>
-      <w:pPr>
-        <w:pStyle w:val="ListParagraph"/>
-      </w:pPr>
-    </w:p>
-    <w:p>
-      <w:pPr>
-        <w:pStyle w:val="ListParagraph"/>
-        <w:numPr>
-          <w:ilvl w:val="0"/>
-          <w:numId w:val="17"/>
-        </w:numPr>
-      </w:pPr>
-      <w:r>
-        <w:t>Retrieving Tasks by Group</w:t>
-      </w:r>
-      <w:r>
-        <w:t>:</w:t>
-      </w:r>
-    </w:p>
-    <w:p>
-      <w:pPr>
-        <w:pStyle w:val="ListParagraph"/>
-      </w:pPr>
-      <w:r>
-        <w:rPr>
-          <w:noProof/>
-        </w:rPr>
-        <w:drawing>
-          <wp:inline distT="0" distB="0" distL="0" distR="0" wp14:anchorId="0A459CB9" wp14:editId="2B9A1A42">
-            <wp:extent cx="3372023" cy="1244664"/>
-            <wp:effectExtent l="0" t="0" r="0" b="0"/>
-            <wp:docPr id="31" name="Picture 31" descr="Graphical user interface, text, application&#10;&#10;Description automatically generated"/>
-            <wp:cNvGraphicFramePr>
-              <a:graphicFrameLocks xmlns:a="http://schemas.openxmlformats.org/drawingml/2006/main" noChangeAspect="1"/>
-            </wp:cNvGraphicFramePr>
-            <a:graphic xmlns:a="http://schemas.openxmlformats.org/drawingml/2006/main">
-              <a:graphicData uri="http://schemas.openxmlformats.org/drawingml/2006/picture">
-                <pic:pic xmlns:pic="http://schemas.openxmlformats.org/drawingml/2006/picture">
-                  <pic:nvPicPr>
-                    <pic:cNvPr id="31" name="Picture 31" descr="Graphical user interface, text, application&#10;&#10;Description automatically generated"/>
-                    <pic:cNvPicPr/>
-                  </pic:nvPicPr>
-                  <pic:blipFill>
-                    <a:blip r:embed="rId24"/>
-                    <a:stretch>
-                      <a:fillRect/>
-                    </a:stretch>
-                  </pic:blipFill>
-                  <pic:spPr>
-                    <a:xfrm>
-                      <a:off x="0" y="0"/>
-                      <a:ext cx="3372023" cy="1244664"/>
-                    </a:xfrm>
-                    <a:prstGeom prst="rect">
-                      <a:avLst/>
-                    </a:prstGeom>
-                  </pic:spPr>
-                </pic:pic>
-              </a:graphicData>
-            </a:graphic>
-          </wp:inline>
-        </w:drawing>
-      </w:r>
-    </w:p>
-    <w:p>
-      <w:pPr>
-        <w:pStyle w:val="ListParagraph"/>
-      </w:pPr>
-    </w:p>
-    <w:p>
-      <w:pPr>
-        <w:pStyle w:val="ListParagraph"/>
-        <w:numPr>
-          <w:ilvl w:val="0"/>
-          <w:numId w:val="17"/>
-        </w:numPr>
-      </w:pPr>
-      <w:r>
-        <w:t>Retrieving Shared Tasks</w:t>
-      </w:r>
-      <w:r>
-        <w:t>:</w:t>
-      </w:r>
-    </w:p>
-    <w:p>
-      <w:pPr>
-        <w:pStyle w:val="ListParagraph"/>
-      </w:pPr>
-      <w:r>
-        <w:rPr>
-          <w:noProof/>
-        </w:rPr>
-        <w:drawing>
-          <wp:inline distT="0" distB="0" distL="0" distR="0" wp14:anchorId="2CEAEF97" wp14:editId="4BF64168">
-            <wp:extent cx="5016758" cy="1143059"/>
-            <wp:effectExtent l="0" t="0" r="0" b="0"/>
-            <wp:docPr id="32" name="Picture 32" descr="Graphical user interface, text, application&#10;&#10;Description automatically generated"/>
-            <wp:cNvGraphicFramePr>
-              <a:graphicFrameLocks xmlns:a="http://schemas.openxmlformats.org/drawingml/2006/main" noChangeAspect="1"/>
-            </wp:cNvGraphicFramePr>
-            <a:graphic xmlns:a="http://schemas.openxmlformats.org/drawingml/2006/main">
-              <a:graphicData uri="http://schemas.openxmlformats.org/drawingml/2006/picture">
-                <pic:pic xmlns:pic="http://schemas.openxmlformats.org/drawingml/2006/picture">
-                  <pic:nvPicPr>
-                    <pic:cNvPr id="32" name="Picture 32" descr="Graphical user interface, text, application&#10;&#10;Description automatically generated"/>
-                    <pic:cNvPicPr/>
-                  </pic:nvPicPr>
-                  <pic:blipFill>
-                    <a:blip r:embed="rId25"/>
-                    <a:stretch>
-                      <a:fillRect/>
-                    </a:stretch>
-                  </pic:blipFill>
-                  <pic:spPr>
-                    <a:xfrm>
-                      <a:off x="0" y="0"/>
-                      <a:ext cx="5016758" cy="1143059"/>
-                    </a:xfrm>
-                    <a:prstGeom prst="rect">
-                      <a:avLst/>
-                    </a:prstGeom>
-                  </pic:spPr>
-                </pic:pic>
-              </a:graphicData>
-            </a:graphic>
-          </wp:inline>
-        </w:drawing>
-      </w:r>
-    </w:p>
-    <w:p>
-      <w:pPr>
-        <w:pStyle w:val="ListParagraph"/>
-      </w:pPr>
-    </w:p>
-    <w:p>
-      <w:pPr>
-        <w:pStyle w:val="ListParagraph"/>
-        <w:numPr>
-          <w:ilvl w:val="0"/>
-          <w:numId w:val="17"/>
-        </w:numPr>
-      </w:pPr>
-      <w:r>
-        <w:t>Retrieving Contacts</w:t>
-      </w:r>
-      <w:r>
-        <w:t>:</w:t>
-      </w:r>
-    </w:p>
-    <w:p>
-      <w:pPr>
-        <w:pStyle w:val="ListParagraph"/>
-      </w:pPr>
-      <w:r>
-        <w:rPr>
-          <w:noProof/>
-        </w:rPr>
-        <w:drawing>
-          <wp:inline distT="0" distB="0" distL="0" distR="0" wp14:anchorId="1B63AF52" wp14:editId="5A49AC23">
-            <wp:extent cx="2629035" cy="1162110"/>
-            <wp:effectExtent l="0" t="0" r="0" b="0"/>
-            <wp:docPr id="33" name="Picture 33" descr="Graphical user interface, text, application&#10;&#10;Description automatically generated"/>
-            <wp:cNvGraphicFramePr>
-              <a:graphicFrameLocks xmlns:a="http://schemas.openxmlformats.org/drawingml/2006/main" noChangeAspect="1"/>
-            </wp:cNvGraphicFramePr>
-            <a:graphic xmlns:a="http://schemas.openxmlformats.org/drawingml/2006/main">
-              <a:graphicData uri="http://schemas.openxmlformats.org/drawingml/2006/picture">
-                <pic:pic xmlns:pic="http://schemas.openxmlformats.org/drawingml/2006/picture">
-                  <pic:nvPicPr>
-                    <pic:cNvPr id="33" name="Picture 33" descr="Graphical user interface, text, application&#10;&#10;Description automatically generated"/>
-                    <pic:cNvPicPr/>
-                  </pic:nvPicPr>
-                  <pic:blipFill>
-                    <a:blip r:embed="rId26"/>
-                    <a:stretch>
-                      <a:fillRect/>
-                    </a:stretch>
-                  </pic:blipFill>
-                  <pic:spPr>
-                    <a:xfrm>
-                      <a:off x="0" y="0"/>
-                      <a:ext cx="2629035" cy="1162110"/>
-                    </a:xfrm>
-                    <a:prstGeom prst="rect">
-                      <a:avLst/>
-                    </a:prstGeom>
-                  </pic:spPr>
-                </pic:pic>
-              </a:graphicData>
-            </a:graphic>
-          </wp:inline>
-        </w:drawing>
-      </w:r>
-    </w:p>
-    <w:p>
-      <w:pPr>
-        <w:pStyle w:val="ListParagraph"/>
-      </w:pPr>
-    </w:p>
-    <w:p>
-      <w:pPr>
-        <w:pStyle w:val="ListParagraph"/>
-        <w:numPr>
-          <w:ilvl w:val="0"/>
-          <w:numId w:val="17"/>
-        </w:numPr>
-      </w:pPr>
-      <w:r>
-        <w:t>Deleting a Contact</w:t>
-      </w:r>
-      <w:r>
-        <w:t>:</w:t>
-      </w:r>
-    </w:p>
-    <w:p>
-      <w:pPr>
-        <w:pStyle w:val="ListParagraph"/>
-      </w:pPr>
-      <w:r>
-        <w:rPr>
-          <w:noProof/>
-        </w:rPr>
-        <w:drawing>
-          <wp:inline distT="0" distB="0" distL="0" distR="0" wp14:anchorId="6C9AF700" wp14:editId="1002BEA7">
-            <wp:extent cx="3200564" cy="1130358"/>
-            <wp:effectExtent l="0" t="0" r="0" b="0"/>
-            <wp:docPr id="34" name="Picture 34" descr="Graphical user interface, text, application, email&#10;&#10;Description automatically generated"/>
-            <wp:cNvGraphicFramePr>
-              <a:graphicFrameLocks xmlns:a="http://schemas.openxmlformats.org/drawingml/2006/main" noChangeAspect="1"/>
-            </wp:cNvGraphicFramePr>
-            <a:graphic xmlns:a="http://schemas.openxmlformats.org/drawingml/2006/main">
-              <a:graphicData uri="http://schemas.openxmlformats.org/drawingml/2006/picture">
-                <pic:pic xmlns:pic="http://schemas.openxmlformats.org/drawingml/2006/picture">
-                  <pic:nvPicPr>
-                    <pic:cNvPr id="34" name="Picture 34" descr="Graphical user interface, text, application, email&#10;&#10;Description automatically generated"/>
-                    <pic:cNvPicPr/>
-                  </pic:nvPicPr>
-                  <pic:blipFill>
-                    <a:blip r:embed="rId27"/>
-                    <a:stretch>
-                      <a:fillRect/>
-                    </a:stretch>
-                  </pic:blipFill>
-                  <pic:spPr>
-                    <a:xfrm>
-                      <a:off x="0" y="0"/>
-                      <a:ext cx="3200564" cy="1130358"/>
-                    </a:xfrm>
-                    <a:prstGeom prst="rect">
-                      <a:avLst/>
-                    </a:prstGeom>
-                  </pic:spPr>
-                </pic:pic>
-              </a:graphicData>
-            </a:graphic>
-          </wp:inline>
-        </w:drawing>
-      </w:r>
-    </w:p>
-    <w:p>
-      <w:pPr>
-        <w:pStyle w:val="ListParagraph"/>
-      </w:pPr>
-    </w:p>
-    <w:p>
-      <w:pPr>
-        <w:pStyle w:val="ListParagraph"/>
-      </w:pPr>
-    </w:p>
-    <w:p>
-      <w:pPr>
-        <w:pStyle w:val="ListParagraph"/>
-      </w:pPr>
-    </w:p>
-    <w:p>
-      <w:pPr>
-        <w:pStyle w:val="ListParagraph"/>
-      </w:pPr>
-    </w:p>
-    <w:p>
-      <w:pPr>
-        <w:pStyle w:val="ListParagraph"/>
-      </w:pPr>
-    </w:p>
-    <w:p>
-      <w:pPr>
         <w:pStyle w:val="Heading2"/>
       </w:pPr>
       <w:r>
@@ -2184,7 +2000,7 @@
           <w:b/>
           <w:bCs/>
         </w:rPr>
-        <w:t xml:space="preserve">Jophy </w:t>
+        <w:t>Venkata Narasimha Vedavyas Muppavarapu</w:t>
       </w:r>
     </w:p>
     <w:p>
@@ -2209,7 +2025,19 @@
         <w:t>n</w:t>
       </w:r>
       <w:r>
-        <w:t xml:space="preserve"> project setup and Django framework integration and implementing the code. Also, will be working on creating API’s and testing all endpoints.</w:t>
+        <w:t xml:space="preserve"> project setup and </w:t>
+      </w:r>
+      <w:r>
+        <w:t>routing</w:t>
+      </w:r>
+      <w:r>
+        <w:t xml:space="preserve"> integration and implementing the code. Also, will be working on creating</w:t>
+      </w:r>
+      <w:r>
+        <w:t xml:space="preserve"> UI for foreseeing templates</w:t>
+      </w:r>
+      <w:r>
+        <w:t>.</w:t>
       </w:r>
     </w:p>
     <w:p>
@@ -2235,7 +2063,7 @@
           <w:b/>
           <w:bCs/>
         </w:rPr>
-        <w:t xml:space="preserve">Savitha </w:t>
+        <w:t>Suraj Mandal</w:t>
       </w:r>
     </w:p>
     <w:p>
@@ -2246,7 +2074,13 @@
         <w:t>Worked</w:t>
       </w:r>
       <w:r>
-        <w:t xml:space="preserve"> on 3 tables creation</w:t>
+        <w:t xml:space="preserve"> on </w:t>
+      </w:r>
+      <w:r>
+        <w:t>5</w:t>
+      </w:r>
+      <w:r>
+        <w:t xml:space="preserve"> tables creation</w:t>
       </w:r>
       <w:r>
         <w:t>, E-R diagram, inserting data to the tables and test case scenarios.</w:t>
@@ -2282,20 +2116,11 @@
         <w:t>for login</w:t>
       </w:r>
       <w:r>
-        <w:t xml:space="preserve"> page using HTML. </w:t>
-      </w:r>
-      <w:r>
-        <w:t xml:space="preserve">I will be working on creating API’s and testing </w:t>
-      </w:r>
-      <w:r>
-        <w:t>them</w:t>
-      </w:r>
-      <w:r>
-        <w:t xml:space="preserve"> using postman.</w:t>
+        <w:t xml:space="preserve"> page using HTML.</w:t>
       </w:r>
     </w:p>
     <w:sectPr>
-      <w:footerReference w:type="default" r:id="rId28"/>
+      <w:footerReference w:type="default" r:id="rId23"/>
       <w:pgSz w:w="12240" w:h="15840" w:code="1"/>
       <w:pgMar w:top="720" w:right="1440" w:bottom="720" w:left="1440" w:header="720" w:footer="864" w:gutter="0"/>
       <w:cols w:space="720"/>

</xml_diff>